<commit_message>
add log and additional notes
</commit_message>
<xml_diff>
--- a/notes/remaining missing items.docx
+++ b/notes/remaining missing items.docx
@@ -156,7 +156,64 @@
         <w:t xml:space="preserve"> – </w:t>
       </w:r>
       <w:r>
-        <w:t xml:space="preserve">present in admin large parcels </w:t>
+        <w:t>present in admin large parcels</w:t>
+      </w:r>
+      <w:r>
+        <w:t xml:space="preserve">. </w:t>
+      </w:r>
+    </w:p>
+    <w:p>
+      <w:pPr>
+        <w:pStyle w:val="ListParagraph"/>
+        <w:numPr>
+          <w:ilvl w:val="1"/>
+          <w:numId w:val="1"/>
+        </w:numPr>
+        <w:rPr>
+          <w:highlight w:val="yellow"/>
+        </w:rPr>
+      </w:pPr>
+      <w:r>
+        <w:t xml:space="preserve">Alternatively, </w:t>
+      </w:r>
+      <w:proofErr w:type="gramStart"/>
+      <w:r>
+        <w:t>isn’t</w:t>
+      </w:r>
+      <w:proofErr w:type="gramEnd"/>
+      <w:r>
+        <w:t xml:space="preserve"> there a service for this? – look at </w:t>
+      </w:r>
+      <w:proofErr w:type="spellStart"/>
+      <w:r>
+        <w:t>axo</w:t>
+      </w:r>
+      <w:proofErr w:type="spellEnd"/>
+      <w:r>
+        <w:t xml:space="preserve"> message from </w:t>
+      </w:r>
+      <w:proofErr w:type="spellStart"/>
+      <w:r>
+        <w:t>sp</w:t>
+      </w:r>
+      <w:proofErr w:type="spellEnd"/>
+      <w:r>
+        <w:t xml:space="preserve"> guy. </w:t>
+      </w:r>
+    </w:p>
+    <w:p>
+      <w:pPr>
+        <w:pStyle w:val="ListParagraph"/>
+        <w:numPr>
+          <w:ilvl w:val="2"/>
+          <w:numId w:val="1"/>
+        </w:numPr>
+        <w:rPr>
+          <w:highlight w:val="yellow"/>
+        </w:rPr>
+      </w:pPr>
+      <w:r>
+        <w:t xml:space="preserve">Consider updating to the service. </w:t>
       </w:r>
     </w:p>
     <w:p>
@@ -172,9 +229,55 @@
       </w:pPr>
       <w:r>
         <w:rPr>
-          <w:highlight w:val="yellow"/>
-        </w:rPr>
-        <w:t xml:space="preserve">Arctic circle </w:t>
+          <w:strike/>
+          <w:highlight w:val="yellow"/>
+        </w:rPr>
+        <w:t xml:space="preserve">Arctic </w:t>
+      </w:r>
+      <w:proofErr w:type="gramStart"/>
+      <w:r>
+        <w:rPr>
+          <w:strike/>
+          <w:highlight w:val="yellow"/>
+        </w:rPr>
+        <w:t xml:space="preserve">circle </w:t>
+      </w:r>
+      <w:r>
+        <w:rPr>
+          <w:strike/>
+          <w:highlight w:val="yellow"/>
+        </w:rPr>
+        <w:t xml:space="preserve"> </w:t>
+      </w:r>
+      <w:r>
+        <w:rPr>
+          <w:strike/>
+        </w:rPr>
+        <w:t>-</w:t>
+      </w:r>
+      <w:proofErr w:type="gramEnd"/>
+      <w:r>
+        <w:t xml:space="preserve"> Not sure</w:t>
+      </w:r>
+      <w:r>
+        <w:t xml:space="preserve"> why new source is causing errors. May be simplest manually update for now. Alternatively load new version</w:t>
+      </w:r>
+      <w:r>
+        <w:t xml:space="preserve"> to</w:t>
+      </w:r>
+      <w:r>
+        <w:t xml:space="preserve"> common </w:t>
+      </w:r>
+      <w:proofErr w:type="spellStart"/>
+      <w:r>
+        <w:t>sde</w:t>
+      </w:r>
+      <w:proofErr w:type="spellEnd"/>
+      <w:r>
+        <w:t xml:space="preserve"> from stow</w:t>
+      </w:r>
+      <w:r>
+        <w:t xml:space="preserve"> </w:t>
       </w:r>
     </w:p>
     <w:p>

</xml_diff>